<commit_message>
figura para poster en jpeg
</commit_message>
<xml_diff>
--- a/results/Poster_table_1.docx
+++ b/results/Poster_table_1.docx
@@ -2098,6 +2098,14 @@
               </w:rPr>
               <w:tab/>
             </w:r>
+            <w:r>
+              <w:rPr>
+                <w:rFonts w:ascii="Tahoma" w:eastAsia="Tahoma" w:hAnsi="Tahoma" w:cs="Tahoma"/>
+                <w:sz w:val="20"/>
+                <w:szCs w:val="20"/>
+              </w:rPr>
+              <w:t>20-39 a</w:t>
+            </w:r>
           </w:p>
         </w:tc>
         <w:tc>
@@ -2413,6 +2421,14 @@
                 <w:szCs w:val="20"/>
               </w:rPr>
               <w:tab/>
+            </w:r>
+            <w:r>
+              <w:rPr>
+                <w:rFonts w:ascii="Tahoma" w:eastAsia="Tahoma" w:hAnsi="Tahoma" w:cs="Tahoma"/>
+                <w:sz w:val="20"/>
+                <w:szCs w:val="20"/>
+              </w:rPr>
+              <w:t>40-59 a</w:t>
             </w:r>
           </w:p>
         </w:tc>

</xml_diff>